<commit_message>
MODIFY /trunk/Minutes/2010_09_30.docx correct some English mistakes MODIFY /trunk/Group Fund.xlsx         update Group Fund information ADD    /branches/Thi/Constructing Attack Scenarios through Correlation of Intrusion Alerts.pdf  add Peng Ning's paper about Alert Correlation ADD    /branches/Thi/Constructing Attack Scenarios through Correlation of Intrusion Alerts.docx report about this paper
</commit_message>
<xml_diff>
--- a/Minutes/2010_09_30.docx
+++ b/Minutes/2010_09_30.docx
@@ -95,7 +95,13 @@
         </w:numPr>
       </w:pPr>
       <w:r>
-        <w:t xml:space="preserve">All : research </w:t>
+        <w:t>All : research</w:t>
+      </w:r>
+      <w:r>
+        <w:t xml:space="preserve"> on</w:t>
+      </w:r>
+      <w:r>
+        <w:t xml:space="preserve"> </w:t>
       </w:r>
       <w:proofErr w:type="spellStart"/>
       <w:r>
@@ -109,7 +115,13 @@
       <w:r>
         <w:t>Ning</w:t>
       </w:r>
+      <w:r>
+        <w:t>’s</w:t>
+      </w:r>
       <w:proofErr w:type="spellEnd"/>
+      <w:r>
+        <w:t xml:space="preserve"> project</w:t>
+      </w:r>
       <w:r>
         <w:t xml:space="preserve"> and give the report file ( </w:t>
       </w:r>
@@ -137,7 +149,22 @@
       </w:r>
       <w:proofErr w:type="gramEnd"/>
       <w:r>
-        <w:t xml:space="preserve"> read full version of hyper alert ( link send by </w:t>
+        <w:t xml:space="preserve"> read full version of hyper alert ( link </w:t>
+      </w:r>
+      <w:r>
+        <w:rPr>
+          <w:strike/>
+        </w:rPr>
+        <w:t>send</w:t>
+      </w:r>
+      <w:r>
+        <w:t xml:space="preserve"> </w:t>
+      </w:r>
+      <w:r>
+        <w:t xml:space="preserve">sent </w:t>
+      </w:r>
+      <w:r>
+        <w:t xml:space="preserve">by </w:t>
       </w:r>
       <w:proofErr w:type="spellStart"/>
       <w:r>

</xml_diff>